<commit_message>
Updated docs with build instructions.
</commit_message>
<xml_diff>
--- a/PenguinCounter/PenguinCounter_V1.0.docx
+++ b/PenguinCounter/PenguinCounter_V1.0.docx
@@ -807,7 +807,52 @@
           <w:sz w:val="20"/>
           <w:szCs w:val="20"/>
         </w:rPr>
-        <w:t xml:space="preserve">  All inputs to </w:t>
+        <w:t xml:space="preserve">  </w:t>
+      </w:r>
+      <w:r>
+        <w:rPr>
+          <w:sz w:val="20"/>
+          <w:szCs w:val="20"/>
+        </w:rPr>
+        <w:t xml:space="preserve">The </w:t>
+      </w:r>
+      <w:proofErr w:type="spellStart"/>
+      <w:r>
+        <w:rPr>
+          <w:sz w:val="20"/>
+          <w:szCs w:val="20"/>
+        </w:rPr>
+        <w:t>PenguinCounter</w:t>
+      </w:r>
+      <w:proofErr w:type="spellEnd"/>
+      <w:r>
+        <w:rPr>
+          <w:sz w:val="20"/>
+          <w:szCs w:val="20"/>
+        </w:rPr>
+        <w:t xml:space="preserve"> executable is simply named </w:t>
+      </w:r>
+      <w:r>
+        <w:rPr>
+          <w:rFonts w:ascii="Courier New" w:hAnsi="Courier New" w:cs="Courier New"/>
+          <w:sz w:val="20"/>
+          <w:szCs w:val="20"/>
+        </w:rPr>
+        <w:t>counter</w:t>
+      </w:r>
+      <w:r>
+        <w:rPr>
+          <w:sz w:val="20"/>
+          <w:szCs w:val="20"/>
+        </w:rPr>
+        <w:t xml:space="preserve">.  </w:t>
+      </w:r>
+      <w:r>
+        <w:rPr>
+          <w:sz w:val="20"/>
+          <w:szCs w:val="20"/>
+        </w:rPr>
+        <w:t xml:space="preserve">All inputs to </w:t>
       </w:r>
       <w:proofErr w:type="spellStart"/>
       <w:r>
@@ -1125,7 +1170,25 @@
           <w:sz w:val="20"/>
           <w:szCs w:val="20"/>
         </w:rPr>
-        <w:t>input path to directory containing adult penguin predictions in TOLO .txt format</w:t>
+        <w:t xml:space="preserve">input path to directory containing adult penguin predictions in </w:t>
+      </w:r>
+      <w:r>
+        <w:rPr>
+          <w:rFonts w:cstheme="minorHAnsi"/>
+          <w:color w:val="000000" w:themeColor="text1"/>
+          <w:sz w:val="20"/>
+          <w:szCs w:val="20"/>
+        </w:rPr>
+        <w:t>Y</w:t>
+      </w:r>
+      <w:r>
+        <w:rPr>
+          <w:rFonts w:cstheme="minorHAnsi"/>
+          <w:color w:val="000000" w:themeColor="text1"/>
+          <w:sz w:val="20"/>
+          <w:szCs w:val="20"/>
+        </w:rPr>
+        <w:t>OLO .txt format</w:t>
       </w:r>
     </w:p>
     <w:p>
@@ -1158,7 +1221,25 @@
           <w:sz w:val="20"/>
           <w:szCs w:val="20"/>
         </w:rPr>
-        <w:t>input path to directory containing adult standing penguin predictions in TOLO .txt format</w:t>
+        <w:t xml:space="preserve">input path to directory containing adult standing penguin predictions in </w:t>
+      </w:r>
+      <w:r>
+        <w:rPr>
+          <w:rFonts w:cstheme="minorHAnsi"/>
+          <w:color w:val="000000" w:themeColor="text1"/>
+          <w:sz w:val="20"/>
+          <w:szCs w:val="20"/>
+        </w:rPr>
+        <w:t>Y</w:t>
+      </w:r>
+      <w:r>
+        <w:rPr>
+          <w:rFonts w:cstheme="minorHAnsi"/>
+          <w:color w:val="000000" w:themeColor="text1"/>
+          <w:sz w:val="20"/>
+          <w:szCs w:val="20"/>
+        </w:rPr>
+        <w:t>OLO .txt format</w:t>
       </w:r>
     </w:p>
     <w:p>
@@ -1191,7 +1272,25 @@
           <w:sz w:val="20"/>
           <w:szCs w:val="20"/>
         </w:rPr>
-        <w:t>input path to directory containing penguin chick predictions in TOLO .txt format</w:t>
+        <w:t xml:space="preserve">input path to directory containing penguin chick predictions in </w:t>
+      </w:r>
+      <w:r>
+        <w:rPr>
+          <w:rFonts w:cstheme="minorHAnsi"/>
+          <w:color w:val="000000" w:themeColor="text1"/>
+          <w:sz w:val="20"/>
+          <w:szCs w:val="20"/>
+        </w:rPr>
+        <w:t>Y</w:t>
+      </w:r>
+      <w:r>
+        <w:rPr>
+          <w:rFonts w:cstheme="minorHAnsi"/>
+          <w:color w:val="000000" w:themeColor="text1"/>
+          <w:sz w:val="20"/>
+          <w:szCs w:val="20"/>
+        </w:rPr>
+        <w:t>OLO .txt format</w:t>
       </w:r>
     </w:p>
     <w:p>
@@ -6885,25 +6984,7 @@
           <w:sz w:val="20"/>
           <w:szCs w:val="20"/>
         </w:rPr>
-        <w:t>F</w:t>
-      </w:r>
-      <w:r>
-        <w:rPr>
-          <w:b/>
-          <w:bCs/>
-          <w:sz w:val="20"/>
-          <w:szCs w:val="20"/>
-        </w:rPr>
-        <w:t>N</w:t>
-      </w:r>
-      <w:r>
-        <w:rPr>
-          <w:b/>
-          <w:bCs/>
-          <w:sz w:val="20"/>
-          <w:szCs w:val="20"/>
-        </w:rPr>
-        <w:t xml:space="preserve"> = False </w:t>
+        <w:t xml:space="preserve">FN = False </w:t>
       </w:r>
       <w:r>
         <w:rPr>
@@ -7911,29 +7992,6 @@
           <w:szCs w:val="20"/>
         </w:rPr>
       </w:pPr>
-      <w:r>
-        <w:rPr>
-          <w:sz w:val="20"/>
-          <w:szCs w:val="20"/>
-        </w:rPr>
-        <w:t>[TBD]</w:t>
-      </w:r>
-    </w:p>
-    <w:p>
-      <w:pPr>
-        <w:rPr>
-          <w:sz w:val="20"/>
-          <w:szCs w:val="20"/>
-        </w:rPr>
-      </w:pPr>
-    </w:p>
-    <w:p>
-      <w:pPr>
-        <w:rPr>
-          <w:sz w:val="20"/>
-          <w:szCs w:val="20"/>
-        </w:rPr>
-      </w:pPr>
       <w:proofErr w:type="spellStart"/>
       <w:r>
         <w:rPr>
@@ -8031,14 +8089,7 @@
           <w:sz w:val="20"/>
           <w:szCs w:val="20"/>
         </w:rPr>
-        <w:t xml:space="preserve"> pixels</w:t>
-      </w:r>
-      <w:r>
-        <w:rPr>
-          <w:sz w:val="20"/>
-          <w:szCs w:val="20"/>
-        </w:rPr>
-        <w:t>!)</w:t>
+        <w:t xml:space="preserve"> pixels!)</w:t>
       </w:r>
     </w:p>
     <w:p>
@@ -8085,14 +8136,7 @@
           <w:sz w:val="20"/>
           <w:szCs w:val="20"/>
         </w:rPr>
-        <w:t xml:space="preserve"> (same reason)</w:t>
-      </w:r>
-      <w:r>
-        <w:rPr>
-          <w:sz w:val="20"/>
-          <w:szCs w:val="20"/>
-        </w:rPr>
-        <w:t>.</w:t>
+        <w:t xml:space="preserve"> (same reason).</w:t>
       </w:r>
     </w:p>
     <w:p>
@@ -8178,7 +8222,7 @@
           <w:sz w:val="20"/>
           <w:szCs w:val="20"/>
         </w:rPr>
-        <w:t xml:space="preserve">The build script contains lines to install these on Ubuntu </w:t>
+        <w:t xml:space="preserve">For Ubuntu </w:t>
       </w:r>
       <w:proofErr w:type="spellStart"/>
       <w:r>
@@ -8194,8 +8238,419 @@
           <w:sz w:val="20"/>
           <w:szCs w:val="20"/>
         </w:rPr>
-        <w:t xml:space="preserve"> if they are not already present.</w:t>
-      </w:r>
+        <w:t>, there is a small build script</w:t>
+      </w:r>
+      <w:r>
+        <w:rPr>
+          <w:sz w:val="20"/>
+          <w:szCs w:val="20"/>
+        </w:rPr>
+        <w:t xml:space="preserve"> (</w:t>
+      </w:r>
+      <w:r>
+        <w:rPr>
+          <w:rFonts w:ascii="Courier New" w:hAnsi="Courier New" w:cs="Courier New"/>
+          <w:sz w:val="20"/>
+          <w:szCs w:val="20"/>
+        </w:rPr>
+        <w:t>build.sh</w:t>
+      </w:r>
+      <w:r>
+        <w:rPr>
+          <w:sz w:val="20"/>
+          <w:szCs w:val="20"/>
+        </w:rPr>
+        <w:t>)</w:t>
+      </w:r>
+      <w:r>
+        <w:rPr>
+          <w:sz w:val="20"/>
+          <w:szCs w:val="20"/>
+        </w:rPr>
+        <w:t xml:space="preserve"> which installs all dependencies, then compiles, and links the program.  To run it, </w:t>
+      </w:r>
+      <w:r>
+        <w:rPr>
+          <w:sz w:val="20"/>
+          <w:szCs w:val="20"/>
+        </w:rPr>
+        <w:t xml:space="preserve">first </w:t>
+      </w:r>
+      <w:r>
+        <w:rPr>
+          <w:sz w:val="20"/>
+          <w:szCs w:val="20"/>
+        </w:rPr>
+        <w:t xml:space="preserve">make sure </w:t>
+      </w:r>
+      <w:r>
+        <w:rPr>
+          <w:rFonts w:ascii="Courier New" w:hAnsi="Courier New" w:cs="Courier New"/>
+          <w:sz w:val="20"/>
+          <w:szCs w:val="20"/>
+        </w:rPr>
+        <w:t>build.sh</w:t>
+      </w:r>
+      <w:r>
+        <w:rPr>
+          <w:sz w:val="20"/>
+          <w:szCs w:val="20"/>
+        </w:rPr>
+        <w:t xml:space="preserve"> is executable (by typing </w:t>
+      </w:r>
+      <w:proofErr w:type="spellStart"/>
+      <w:r>
+        <w:rPr>
+          <w:rFonts w:ascii="Courier New" w:hAnsi="Courier New" w:cs="Courier New"/>
+          <w:sz w:val="20"/>
+          <w:szCs w:val="20"/>
+        </w:rPr>
+        <w:t>chmod</w:t>
+      </w:r>
+      <w:proofErr w:type="spellEnd"/>
+      <w:r>
+        <w:rPr>
+          <w:rFonts w:ascii="Courier New" w:hAnsi="Courier New" w:cs="Courier New"/>
+          <w:sz w:val="20"/>
+          <w:szCs w:val="20"/>
+        </w:rPr>
+        <w:t xml:space="preserve"> +x build.sh</w:t>
+      </w:r>
+      <w:r>
+        <w:rPr>
+          <w:sz w:val="20"/>
+          <w:szCs w:val="20"/>
+        </w:rPr>
+        <w:t xml:space="preserve">).  Then type </w:t>
+      </w:r>
+      <w:r>
+        <w:rPr>
+          <w:rFonts w:ascii="Courier New" w:hAnsi="Courier New" w:cs="Courier New"/>
+          <w:sz w:val="20"/>
+          <w:szCs w:val="20"/>
+        </w:rPr>
+        <w:t>./build.sh</w:t>
+      </w:r>
+      <w:r>
+        <w:rPr>
+          <w:sz w:val="20"/>
+          <w:szCs w:val="20"/>
+        </w:rPr>
+        <w:t xml:space="preserve"> to </w:t>
+      </w:r>
+      <w:proofErr w:type="gramStart"/>
+      <w:r>
+        <w:rPr>
+          <w:sz w:val="20"/>
+          <w:szCs w:val="20"/>
+        </w:rPr>
+        <w:t xml:space="preserve">actually </w:t>
+      </w:r>
+      <w:r>
+        <w:rPr>
+          <w:sz w:val="20"/>
+          <w:szCs w:val="20"/>
+        </w:rPr>
+        <w:t>run</w:t>
+      </w:r>
+      <w:proofErr w:type="gramEnd"/>
+      <w:r>
+        <w:rPr>
+          <w:sz w:val="20"/>
+          <w:szCs w:val="20"/>
+        </w:rPr>
+        <w:t xml:space="preserve"> it </w:t>
+      </w:r>
+      <w:r>
+        <w:rPr>
+          <w:sz w:val="20"/>
+          <w:szCs w:val="20"/>
+        </w:rPr>
+        <w:t>and build the executable</w:t>
+      </w:r>
+      <w:r>
+        <w:rPr>
+          <w:sz w:val="20"/>
+          <w:szCs w:val="20"/>
+        </w:rPr>
+        <w:t xml:space="preserve">.  If successful, the executable will be simply named </w:t>
+      </w:r>
+      <w:r>
+        <w:rPr>
+          <w:rFonts w:ascii="Courier New" w:hAnsi="Courier New" w:cs="Courier New"/>
+          <w:sz w:val="20"/>
+          <w:szCs w:val="20"/>
+        </w:rPr>
+        <w:t>counter</w:t>
+      </w:r>
+      <w:r>
+        <w:rPr>
+          <w:sz w:val="20"/>
+          <w:szCs w:val="20"/>
+        </w:rPr>
+        <w:t xml:space="preserve">.  You can run it by </w:t>
+      </w:r>
+      <w:proofErr w:type="gramStart"/>
+      <w:r>
+        <w:rPr>
+          <w:sz w:val="20"/>
+          <w:szCs w:val="20"/>
+        </w:rPr>
+        <w:t xml:space="preserve">typing </w:t>
+      </w:r>
+      <w:r>
+        <w:rPr>
+          <w:rFonts w:ascii="Courier New" w:hAnsi="Courier New" w:cs="Courier New"/>
+          <w:sz w:val="20"/>
+          <w:szCs w:val="20"/>
+        </w:rPr>
+        <w:t>.</w:t>
+      </w:r>
+      <w:proofErr w:type="gramEnd"/>
+      <w:r>
+        <w:rPr>
+          <w:rFonts w:ascii="Courier New" w:hAnsi="Courier New" w:cs="Courier New"/>
+          <w:sz w:val="20"/>
+          <w:szCs w:val="20"/>
+        </w:rPr>
+        <w:t>/counter</w:t>
+      </w:r>
+      <w:r>
+        <w:rPr>
+          <w:sz w:val="20"/>
+          <w:szCs w:val="20"/>
+        </w:rPr>
+        <w:t xml:space="preserve"> with the command-line arguments </w:t>
+      </w:r>
+      <w:r>
+        <w:rPr>
+          <w:sz w:val="20"/>
+          <w:szCs w:val="20"/>
+        </w:rPr>
+        <w:t>described above.</w:t>
+      </w:r>
+    </w:p>
+    <w:p>
+      <w:pPr>
+        <w:rPr>
+          <w:sz w:val="20"/>
+          <w:szCs w:val="20"/>
+        </w:rPr>
+      </w:pPr>
+    </w:p>
+    <w:p>
+      <w:pPr>
+        <w:rPr>
+          <w:sz w:val="20"/>
+          <w:szCs w:val="20"/>
+        </w:rPr>
+      </w:pPr>
+      <w:r>
+        <w:rPr>
+          <w:sz w:val="20"/>
+          <w:szCs w:val="20"/>
+        </w:rPr>
+        <w:t xml:space="preserve">For MacOS, there is an </w:t>
+      </w:r>
+      <w:proofErr w:type="spellStart"/>
+      <w:r>
+        <w:rPr>
+          <w:sz w:val="20"/>
+          <w:szCs w:val="20"/>
+        </w:rPr>
+        <w:t>Xcode</w:t>
+      </w:r>
+      <w:proofErr w:type="spellEnd"/>
+      <w:r>
+        <w:rPr>
+          <w:sz w:val="20"/>
+          <w:szCs w:val="20"/>
+        </w:rPr>
+        <w:t xml:space="preserve"> project (</w:t>
+      </w:r>
+      <w:proofErr w:type="spellStart"/>
+      <w:r>
+        <w:rPr>
+          <w:rFonts w:ascii="Courier New" w:hAnsi="Courier New" w:cs="Courier New"/>
+          <w:sz w:val="20"/>
+          <w:szCs w:val="20"/>
+        </w:rPr>
+        <w:t>PenguinCounter.xcodeproj</w:t>
+      </w:r>
+      <w:proofErr w:type="spellEnd"/>
+      <w:r>
+        <w:rPr>
+          <w:sz w:val="20"/>
+          <w:szCs w:val="20"/>
+        </w:rPr>
+        <w:t xml:space="preserve">) which lets you build and run the program using </w:t>
+      </w:r>
+      <w:proofErr w:type="spellStart"/>
+      <w:r>
+        <w:rPr>
+          <w:sz w:val="20"/>
+          <w:szCs w:val="20"/>
+        </w:rPr>
+        <w:t>Xcode</w:t>
+      </w:r>
+      <w:proofErr w:type="spellEnd"/>
+      <w:r>
+        <w:rPr>
+          <w:sz w:val="20"/>
+          <w:szCs w:val="20"/>
+        </w:rPr>
+        <w:t>, Apple’s free development environment.</w:t>
+      </w:r>
+      <w:r>
+        <w:rPr>
+          <w:sz w:val="20"/>
+          <w:szCs w:val="20"/>
+        </w:rPr>
+        <w:t xml:space="preserve">  You can install the dependencies using </w:t>
+      </w:r>
+      <w:hyperlink r:id="rId6" w:history="1">
+        <w:r>
+          <w:rPr>
+            <w:rStyle w:val="Hyperlink"/>
+            <w:sz w:val="20"/>
+            <w:szCs w:val="20"/>
+          </w:rPr>
+          <w:t>homebrew</w:t>
+        </w:r>
+      </w:hyperlink>
+      <w:r>
+        <w:rPr>
+          <w:sz w:val="20"/>
+          <w:szCs w:val="20"/>
+        </w:rPr>
+        <w:t>, the free open-source package manager for MacOS. To do this</w:t>
+      </w:r>
+      <w:r>
+        <w:rPr>
+          <w:sz w:val="20"/>
+          <w:szCs w:val="20"/>
+        </w:rPr>
+        <w:t xml:space="preserve"> (after installing homebrew, if not already presen</w:t>
+      </w:r>
+      <w:r>
+        <w:rPr>
+          <w:sz w:val="20"/>
+          <w:szCs w:val="20"/>
+        </w:rPr>
+        <w:t>t</w:t>
+      </w:r>
+      <w:r>
+        <w:rPr>
+          <w:sz w:val="20"/>
+          <w:szCs w:val="20"/>
+        </w:rPr>
+        <w:t>)</w:t>
+      </w:r>
+      <w:r>
+        <w:rPr>
+          <w:sz w:val="20"/>
+          <w:szCs w:val="20"/>
+        </w:rPr>
+        <w:t>, type</w:t>
+      </w:r>
+    </w:p>
+    <w:p>
+      <w:pPr>
+        <w:rPr>
+          <w:sz w:val="20"/>
+          <w:szCs w:val="20"/>
+        </w:rPr>
+      </w:pPr>
+    </w:p>
+    <w:p>
+      <w:pPr>
+        <w:ind w:left="720"/>
+        <w:rPr>
+          <w:rFonts w:ascii="Courier New" w:hAnsi="Courier New" w:cs="Courier New"/>
+          <w:sz w:val="20"/>
+          <w:szCs w:val="20"/>
+        </w:rPr>
+      </w:pPr>
+      <w:r>
+        <w:rPr>
+          <w:rFonts w:ascii="Courier New" w:hAnsi="Courier New" w:cs="Courier New"/>
+          <w:color w:val="5D6C79"/>
+          <w:sz w:val="20"/>
+          <w:szCs w:val="20"/>
+        </w:rPr>
+        <w:t xml:space="preserve">brew install </w:t>
+      </w:r>
+      <w:proofErr w:type="spellStart"/>
+      <w:r>
+        <w:rPr>
+          <w:rFonts w:ascii="Courier New" w:hAnsi="Courier New" w:cs="Courier New"/>
+          <w:color w:val="5D6C79"/>
+          <w:sz w:val="20"/>
+          <w:szCs w:val="20"/>
+        </w:rPr>
+        <w:t>libjpeg</w:t>
+      </w:r>
+      <w:proofErr w:type="spellEnd"/>
+      <w:r>
+        <w:rPr>
+          <w:rFonts w:ascii="Courier New" w:hAnsi="Courier New" w:cs="Courier New"/>
+          <w:color w:val="5D6C79"/>
+          <w:sz w:val="20"/>
+          <w:szCs w:val="20"/>
+        </w:rPr>
+        <w:t xml:space="preserve"> </w:t>
+      </w:r>
+      <w:proofErr w:type="spellStart"/>
+      <w:r>
+        <w:rPr>
+          <w:rFonts w:ascii="Courier New" w:hAnsi="Courier New" w:cs="Courier New"/>
+          <w:color w:val="5D6C79"/>
+          <w:sz w:val="20"/>
+          <w:szCs w:val="20"/>
+        </w:rPr>
+        <w:t>libtiff</w:t>
+      </w:r>
+      <w:proofErr w:type="spellEnd"/>
+      <w:r>
+        <w:rPr>
+          <w:rFonts w:ascii="Courier New" w:hAnsi="Courier New" w:cs="Courier New"/>
+          <w:color w:val="5D6C79"/>
+          <w:sz w:val="20"/>
+          <w:szCs w:val="20"/>
+        </w:rPr>
+        <w:t xml:space="preserve"> </w:t>
+      </w:r>
+      <w:proofErr w:type="spellStart"/>
+      <w:r>
+        <w:rPr>
+          <w:rFonts w:ascii="Courier New" w:hAnsi="Courier New" w:cs="Courier New"/>
+          <w:color w:val="5D6C79"/>
+          <w:sz w:val="20"/>
+          <w:szCs w:val="20"/>
+        </w:rPr>
+        <w:t>gdal</w:t>
+      </w:r>
+      <w:proofErr w:type="spellEnd"/>
+      <w:r>
+        <w:rPr>
+          <w:rFonts w:ascii="Courier New" w:hAnsi="Courier New" w:cs="Courier New"/>
+          <w:color w:val="5D6C79"/>
+          <w:sz w:val="20"/>
+          <w:szCs w:val="20"/>
+        </w:rPr>
+        <w:t xml:space="preserve"> </w:t>
+      </w:r>
+      <w:proofErr w:type="spellStart"/>
+      <w:r>
+        <w:rPr>
+          <w:rFonts w:ascii="Courier New" w:hAnsi="Courier New" w:cs="Courier New"/>
+          <w:color w:val="5D6C79"/>
+          <w:sz w:val="20"/>
+          <w:szCs w:val="20"/>
+        </w:rPr>
+        <w:t>opencv</w:t>
+      </w:r>
+      <w:proofErr w:type="spellEnd"/>
     </w:p>
     <w:p>
       <w:pPr>
@@ -8481,7 +8936,6 @@
                 <w:sz w:val="20"/>
                 <w:szCs w:val="20"/>
               </w:rPr>
-              <w:lastRenderedPageBreak/>
               <w:t>kTileHeight</w:t>
             </w:r>
             <w:proofErr w:type="spellEnd"/>

</xml_diff>